<commit_message>
Actualiazación de sprint02 día Lunes
</commit_message>
<xml_diff>
--- a/Grupo59-Equipo03 - Seguimiento Sprint 02.docx
+++ b/Grupo59-Equipo03 - Seguimiento Sprint 02.docx
@@ -842,6 +842,7 @@
             <w:r>
               <w:rPr>
                 <w:rFonts w:ascii="Times New Roman" w:eastAsia="Times New Roman" w:hAnsi="Times New Roman" w:cs="Times New Roman"/>
+                <w:noProof/>
                 <w:sz w:val="24"/>
                 <w:szCs w:val="24"/>
                 <w:lang w:val="es-MX" w:eastAsia="es-MX"/>
@@ -1211,6 +1212,49 @@
                 <w:lang w:val="es-MX" w:eastAsia="es-MX"/>
               </w:rPr>
             </w:pPr>
+            <w:r>
+              <w:rPr>
+                <w:rFonts w:ascii="Times New Roman" w:eastAsia="Times New Roman" w:hAnsi="Times New Roman" w:cs="Times New Roman"/>
+                <w:sz w:val="24"/>
+                <w:szCs w:val="24"/>
+                <w:lang w:val="es-MX" w:eastAsia="es-MX"/>
+              </w:rPr>
+              <w:drawing>
+                <wp:inline distT="0" distB="0" distL="0" distR="0" wp14:anchorId="4AE51E09" wp14:editId="52BE0BC5">
+                  <wp:extent cx="5612130" cy="3012440"/>
+                  <wp:effectExtent l="0" t="0" r="7620" b="0"/>
+                  <wp:docPr id="3" name="Imagen 3"/>
+                  <wp:cNvGraphicFramePr>
+                    <a:graphicFrameLocks xmlns:a="http://schemas.openxmlformats.org/drawingml/2006/main" noChangeAspect="1"/>
+                  </wp:cNvGraphicFramePr>
+                  <a:graphic xmlns:a="http://schemas.openxmlformats.org/drawingml/2006/main">
+                    <a:graphicData uri="http://schemas.openxmlformats.org/drawingml/2006/picture">
+                      <pic:pic xmlns:pic="http://schemas.openxmlformats.org/drawingml/2006/picture">
+                        <pic:nvPicPr>
+                          <pic:cNvPr id="1" name=""/>
+                          <pic:cNvPicPr/>
+                        </pic:nvPicPr>
+                        <pic:blipFill>
+                          <a:blip r:embed="rId10"/>
+                          <a:stretch>
+                            <a:fillRect/>
+                          </a:stretch>
+                        </pic:blipFill>
+                        <pic:spPr>
+                          <a:xfrm>
+                            <a:off x="0" y="0"/>
+                            <a:ext cx="5612130" cy="3012440"/>
+                          </a:xfrm>
+                          <a:prstGeom prst="rect">
+                            <a:avLst/>
+                          </a:prstGeom>
+                        </pic:spPr>
+                      </pic:pic>
+                    </a:graphicData>
+                  </a:graphic>
+                </wp:inline>
+              </w:drawing>
+            </w:r>
           </w:p>
         </w:tc>
       </w:tr>
@@ -1262,7 +1306,7 @@
       </w:tblGrid>
       <w:tr>
         <w:trPr>
-          <w:trHeight w:val="3841"/>
+          <w:trHeight w:val="2247"/>
         </w:trPr>
         <w:tc>
           <w:tcPr>
@@ -1292,6 +1336,30 @@
                 <w:lang w:eastAsia="es-CO"/>
               </w:rPr>
               <w:t xml:space="preserve"> </w:t>
+            </w:r>
+            <w:r>
+              <w:rPr>
+                <w:rFonts w:ascii="Arial" w:eastAsia="Times New Roman" w:hAnsi="Arial" w:cs="Arial"/>
+                <w:color w:val="000000" w:themeColor="text1"/>
+                <w:lang w:eastAsia="es-CO"/>
+              </w:rPr>
+              <w:t>Hacemos el respectivo seguimiento de las tareas, de los formatos – artefactos análisis</w:t>
+            </w:r>
+            <w:r>
+              <w:rPr>
+                <w:rFonts w:ascii="Arial" w:eastAsia="Times New Roman" w:hAnsi="Arial" w:cs="Arial"/>
+                <w:color w:val="000000" w:themeColor="text1"/>
+                <w:lang w:eastAsia="es-CO"/>
+              </w:rPr>
+              <w:t xml:space="preserve"> (RU, RF y RNF)</w:t>
+            </w:r>
+            <w:r>
+              <w:rPr>
+                <w:rFonts w:ascii="Arial" w:eastAsia="Times New Roman" w:hAnsi="Arial" w:cs="Arial"/>
+                <w:color w:val="000000" w:themeColor="text1"/>
+                <w:lang w:eastAsia="es-CO"/>
+              </w:rPr>
+              <w:t xml:space="preserve">. Se adelantó el modelo de entidad relación. </w:t>
             </w:r>
           </w:p>
         </w:tc>
@@ -1954,9 +2022,9 @@
       </w:pPr>
     </w:p>
     <w:sectPr>
-      <w:headerReference w:type="even" r:id="rId10"/>
-      <w:headerReference w:type="default" r:id="rId11"/>
-      <w:headerReference w:type="first" r:id="rId12"/>
+      <w:headerReference w:type="even" r:id="rId11"/>
+      <w:headerReference w:type="default" r:id="rId12"/>
+      <w:headerReference w:type="first" r:id="rId13"/>
       <w:pgSz w:w="12240" w:h="15840"/>
       <w:pgMar w:top="1417" w:right="1701" w:bottom="1417" w:left="1701" w:header="708" w:footer="708" w:gutter="0"/>
       <w:cols w:space="708"/>
@@ -2670,6 +2738,7 @@
   <w:style w:type="character" w:default="1" w:styleId="Fuentedeprrafopredeter">
     <w:name w:val="Default Paragraph Font"/>
     <w:uiPriority w:val="1"/>
+    <w:semiHidden/>
     <w:unhideWhenUsed/>
   </w:style>
   <w:style w:type="table" w:default="1" w:styleId="Tablanormal">

</xml_diff>

<commit_message>
Actualización del sprint02 RU,RF,RNF
</commit_message>
<xml_diff>
--- a/Grupo59-Equipo03 - Seguimiento Sprint 02.docx
+++ b/Grupo59-Equipo03 - Seguimiento Sprint 02.docx
@@ -945,25 +945,7 @@
                 <w:color w:val="000000" w:themeColor="text1"/>
                 <w:lang w:eastAsia="es-CO"/>
               </w:rPr>
-              <w:t>Se planea las tareas por hacer (</w:t>
-            </w:r>
-            <w:proofErr w:type="spellStart"/>
-            <w:r>
-              <w:rPr>
-                <w:rFonts w:ascii="Arial" w:eastAsia="Times New Roman" w:hAnsi="Arial" w:cs="Arial"/>
-                <w:color w:val="000000" w:themeColor="text1"/>
-                <w:lang w:eastAsia="es-CO"/>
-              </w:rPr>
-              <w:t>to</w:t>
-            </w:r>
-            <w:proofErr w:type="spellEnd"/>
-            <w:r>
-              <w:rPr>
-                <w:rFonts w:ascii="Arial" w:eastAsia="Times New Roman" w:hAnsi="Arial" w:cs="Arial"/>
-                <w:color w:val="000000" w:themeColor="text1"/>
-                <w:lang w:eastAsia="es-CO"/>
-              </w:rPr>
-              <w:t xml:space="preserve"> do) de la semana y se asignan a cada integrante del equipo:</w:t>
+              <w:t>Se planea las tareas por hacer (to do) de la semana y se asignan a cada integrante del equipo:</w:t>
             </w:r>
             <w:r>
               <w:rPr>
@@ -1037,25 +1019,7 @@
                 <w:color w:val="000000" w:themeColor="text1"/>
                 <w:lang w:eastAsia="es-CO"/>
               </w:rPr>
-              <w:t xml:space="preserve">.  Se actualiza el tablero del proyecto y se sube los resultados del Sprint 01 al </w:t>
-            </w:r>
-            <w:proofErr w:type="spellStart"/>
-            <w:r>
-              <w:rPr>
-                <w:rFonts w:ascii="Arial" w:eastAsia="Times New Roman" w:hAnsi="Arial" w:cs="Arial"/>
-                <w:color w:val="000000" w:themeColor="text1"/>
-                <w:lang w:eastAsia="es-CO"/>
-              </w:rPr>
-              <w:t>moodle</w:t>
-            </w:r>
-            <w:proofErr w:type="spellEnd"/>
-            <w:r>
-              <w:rPr>
-                <w:rFonts w:ascii="Arial" w:eastAsia="Times New Roman" w:hAnsi="Arial" w:cs="Arial"/>
-                <w:color w:val="000000" w:themeColor="text1"/>
-                <w:lang w:eastAsia="es-CO"/>
-              </w:rPr>
-              <w:t>.</w:t>
+              <w:t>.  Se actualiza el tablero del proyecto y se sube los resultados del Sprint 01 al moodle.</w:t>
             </w:r>
           </w:p>
         </w:tc>
@@ -1215,6 +1179,7 @@
             <w:r>
               <w:rPr>
                 <w:rFonts w:ascii="Times New Roman" w:eastAsia="Times New Roman" w:hAnsi="Times New Roman" w:cs="Times New Roman"/>
+                <w:noProof/>
                 <w:sz w:val="24"/>
                 <w:szCs w:val="24"/>
                 <w:lang w:val="es-MX" w:eastAsia="es-MX"/>
@@ -1492,6 +1457,49 @@
                 <w:lang w:val="es-MX" w:eastAsia="es-MX"/>
               </w:rPr>
             </w:pPr>
+            <w:r>
+              <w:rPr>
+                <w:rFonts w:ascii="Times New Roman" w:eastAsia="Times New Roman" w:hAnsi="Times New Roman" w:cs="Times New Roman"/>
+                <w:sz w:val="24"/>
+                <w:szCs w:val="24"/>
+                <w:lang w:val="es-MX" w:eastAsia="es-MX"/>
+              </w:rPr>
+              <w:drawing>
+                <wp:inline distT="0" distB="0" distL="0" distR="0" wp14:anchorId="67F8F0AD" wp14:editId="54361914">
+                  <wp:extent cx="5612130" cy="2556510"/>
+                  <wp:effectExtent l="0" t="0" r="7620" b="0"/>
+                  <wp:docPr id="4" name="Imagen 4"/>
+                  <wp:cNvGraphicFramePr>
+                    <a:graphicFrameLocks xmlns:a="http://schemas.openxmlformats.org/drawingml/2006/main" noChangeAspect="1"/>
+                  </wp:cNvGraphicFramePr>
+                  <a:graphic xmlns:a="http://schemas.openxmlformats.org/drawingml/2006/main">
+                    <a:graphicData uri="http://schemas.openxmlformats.org/drawingml/2006/picture">
+                      <pic:pic xmlns:pic="http://schemas.openxmlformats.org/drawingml/2006/picture">
+                        <pic:nvPicPr>
+                          <pic:cNvPr id="1" name=""/>
+                          <pic:cNvPicPr/>
+                        </pic:nvPicPr>
+                        <pic:blipFill>
+                          <a:blip r:embed="rId11"/>
+                          <a:stretch>
+                            <a:fillRect/>
+                          </a:stretch>
+                        </pic:blipFill>
+                        <pic:spPr>
+                          <a:xfrm>
+                            <a:off x="0" y="0"/>
+                            <a:ext cx="5612130" cy="2556510"/>
+                          </a:xfrm>
+                          <a:prstGeom prst="rect">
+                            <a:avLst/>
+                          </a:prstGeom>
+                        </pic:spPr>
+                      </pic:pic>
+                    </a:graphicData>
+                  </a:graphic>
+                </wp:inline>
+              </w:drawing>
+            </w:r>
           </w:p>
         </w:tc>
       </w:tr>
@@ -1558,6 +1566,22 @@
                 <w:lang w:eastAsia="es-CO"/>
               </w:rPr>
             </w:pPr>
+            <w:r>
+              <w:rPr>
+                <w:rFonts w:ascii="Arial" w:eastAsia="Times New Roman" w:hAnsi="Arial" w:cs="Arial"/>
+                <w:color w:val="000000" w:themeColor="text1"/>
+                <w:lang w:eastAsia="es-CO"/>
+              </w:rPr>
+              <w:t>Seguimiento de los RU, RF y RNF.</w:t>
+            </w:r>
+            <w:r>
+              <w:rPr>
+                <w:rFonts w:ascii="Arial" w:eastAsia="Times New Roman" w:hAnsi="Arial" w:cs="Arial"/>
+                <w:color w:val="000000" w:themeColor="text1"/>
+                <w:lang w:eastAsia="es-CO"/>
+              </w:rPr>
+              <w:t xml:space="preserve">  Exportación y configuración del script del SQL server. Modificación del modelo conceptual. </w:t>
+            </w:r>
           </w:p>
         </w:tc>
       </w:tr>
@@ -1714,6 +1738,49 @@
                 <w:lang w:val="es-MX" w:eastAsia="es-MX"/>
               </w:rPr>
             </w:pPr>
+            <w:r>
+              <w:rPr>
+                <w:rFonts w:ascii="Times New Roman" w:eastAsia="Times New Roman" w:hAnsi="Times New Roman" w:cs="Times New Roman"/>
+                <w:sz w:val="24"/>
+                <w:szCs w:val="24"/>
+                <w:lang w:val="es-MX" w:eastAsia="es-MX"/>
+              </w:rPr>
+              <w:drawing>
+                <wp:inline distT="0" distB="0" distL="0" distR="0" wp14:anchorId="4703975A" wp14:editId="6FD227B7">
+                  <wp:extent cx="5612130" cy="3085465"/>
+                  <wp:effectExtent l="0" t="0" r="7620" b="635"/>
+                  <wp:docPr id="5" name="Imagen 5"/>
+                  <wp:cNvGraphicFramePr>
+                    <a:graphicFrameLocks xmlns:a="http://schemas.openxmlformats.org/drawingml/2006/main" noChangeAspect="1"/>
+                  </wp:cNvGraphicFramePr>
+                  <a:graphic xmlns:a="http://schemas.openxmlformats.org/drawingml/2006/main">
+                    <a:graphicData uri="http://schemas.openxmlformats.org/drawingml/2006/picture">
+                      <pic:pic xmlns:pic="http://schemas.openxmlformats.org/drawingml/2006/picture">
+                        <pic:nvPicPr>
+                          <pic:cNvPr id="1" name=""/>
+                          <pic:cNvPicPr/>
+                        </pic:nvPicPr>
+                        <pic:blipFill>
+                          <a:blip r:embed="rId12"/>
+                          <a:stretch>
+                            <a:fillRect/>
+                          </a:stretch>
+                        </pic:blipFill>
+                        <pic:spPr>
+                          <a:xfrm>
+                            <a:off x="0" y="0"/>
+                            <a:ext cx="5612130" cy="3085465"/>
+                          </a:xfrm>
+                          <a:prstGeom prst="rect">
+                            <a:avLst/>
+                          </a:prstGeom>
+                        </pic:spPr>
+                      </pic:pic>
+                    </a:graphicData>
+                  </a:graphic>
+                </wp:inline>
+              </w:drawing>
+            </w:r>
           </w:p>
         </w:tc>
       </w:tr>
@@ -1780,6 +1847,30 @@
                 <w:lang w:eastAsia="es-CO"/>
               </w:rPr>
             </w:pPr>
+            <w:r>
+              <w:rPr>
+                <w:rFonts w:ascii="Arial" w:eastAsia="Times New Roman" w:hAnsi="Arial" w:cs="Arial"/>
+                <w:color w:val="000000" w:themeColor="text1"/>
+                <w:lang w:eastAsia="es-CO"/>
+              </w:rPr>
+              <w:t>F</w:t>
+            </w:r>
+            <w:r>
+              <w:rPr>
+                <w:rFonts w:ascii="Arial" w:eastAsia="Times New Roman" w:hAnsi="Arial" w:cs="Arial"/>
+                <w:color w:val="000000" w:themeColor="text1"/>
+                <w:lang w:eastAsia="es-CO"/>
+              </w:rPr>
+              <w:t>inalización de los RU, RF y RNF</w:t>
+            </w:r>
+            <w:r>
+              <w:rPr>
+                <w:rFonts w:ascii="Arial" w:eastAsia="Times New Roman" w:hAnsi="Arial" w:cs="Arial"/>
+                <w:color w:val="000000" w:themeColor="text1"/>
+                <w:lang w:eastAsia="es-CO"/>
+              </w:rPr>
+              <w:t>. Actualización del tablero KANBAN.</w:t>
+            </w:r>
           </w:p>
         </w:tc>
       </w:tr>
@@ -2022,9 +2113,9 @@
       </w:pPr>
     </w:p>
     <w:sectPr>
-      <w:headerReference w:type="even" r:id="rId11"/>
-      <w:headerReference w:type="default" r:id="rId12"/>
-      <w:headerReference w:type="first" r:id="rId13"/>
+      <w:headerReference w:type="even" r:id="rId13"/>
+      <w:headerReference w:type="default" r:id="rId14"/>
+      <w:headerReference w:type="first" r:id="rId15"/>
       <w:pgSz w:w="12240" w:h="15840"/>
       <w:pgMar w:top="1417" w:right="1701" w:bottom="1417" w:left="1701" w:header="708" w:footer="708" w:gutter="0"/>
       <w:cols w:space="708"/>

</xml_diff>